<commit_message>
currency symbols added to display
</commit_message>
<xml_diff>
--- a/docs/User Guide.docx
+++ b/docs/User Guide.docx
@@ -5253,11 +5253,10 @@
       <w:r>
         <w:t xml:space="preserve"> what was consumed or wasted.</w:t>
       </w:r>
-      <w:r>
-        <w:rPr>
-          <w:rStyle w:val="EndnoteReference"/>
-        </w:rPr>
-        <w:endnoteReference w:id="2"/>
+    </w:p>
+    <w:p>
+      <w:r>
+        <w:t>We can either think of waste as a special flow in its own right, or as a kind of consumption. It makes no difference to the principle. In the App, waste is not accounted for separately, but it would be perfectly simple to do so.</w:t>
       </w:r>
     </w:p>
     <w:p>
@@ -5338,7 +5337,11 @@
         <w:t xml:space="preserve"> </w:t>
       </w:r>
       <w:r>
-        <w:t xml:space="preserve">There is a caveat however, discussed in more detail when we consider value. If prices </w:t>
+        <w:t xml:space="preserve">There is a caveat </w:t>
+      </w:r>
+      <w:r>
+        <w:lastRenderedPageBreak/>
+        <w:t xml:space="preserve">however, discussed in more detail when we consider value. If prices </w:t>
       </w:r>
       <w:r>
         <w:t xml:space="preserve">themselves </w:t>
@@ -5376,7 +5379,6 @@
     </w:p>
     <w:p>
       <w:r>
-        <w:lastRenderedPageBreak/>
         <w:t>A further complication, which we don’t dwell on in this introductory guide, is that not every payment buys something. When a capitalist invests in a branch of production, she or he transfers money to it without receiving anything. Nevertheless, the payment has a counterpart: the money is a loan, and the ‘capital’ of the business – its net worth – is an asset, part of the capitalist’s wealth. Stock-flow consistency is maintained, because it is recorded as a liability for the business, and an asset for the owner.</w:t>
       </w:r>
     </w:p>
@@ -5562,7 +5564,11 @@
         <w:t xml:space="preserve">concept of </w:t>
       </w:r>
       <w:r>
-        <w:t>value and if they didn’t, they wouldn’t be able to speak of value-added tax, or value-added in the national accounts. A value</w:t>
+        <w:t xml:space="preserve">value and if they didn’t, they wouldn’t be able to speak of value-added tax, or </w:t>
+      </w:r>
+      <w:r>
+        <w:lastRenderedPageBreak/>
+        <w:t>value-added in the national accounts. A value</w:t>
       </w:r>
       <w:r>
         <w:t xml:space="preserve"> concept</w:t>
@@ -5600,7 +5606,6 @@
     </w:p>
     <w:p>
       <w:r>
-        <w:lastRenderedPageBreak/>
         <w:t>Most economists don’t go any further than supposing, in some quite vague way, that we can measure the ‘quantity’ of the product without any difficulty, so all we need to know is the price and quantity of every stock</w:t>
       </w:r>
       <w:r>
@@ -5912,6 +5917,7 @@
         <w:t xml:space="preserve"> You can find out </w:t>
       </w:r>
       <w:r>
+        <w:lastRenderedPageBreak/>
         <w:t xml:space="preserve">about more </w:t>
       </w:r>
       <w:r>
@@ -5943,7 +5949,6 @@
         <w:rPr>
           <w:noProof/>
         </w:rPr>
-        <w:lastRenderedPageBreak/>
         <w:drawing>
           <wp:anchor distT="0" distB="0" distL="114300" distR="114300" simplePos="0" relativeHeight="251721728" behindDoc="0" locked="0" layoutInCell="1" allowOverlap="1" wp14:anchorId="6C41F95D" wp14:editId="3A085614">
             <wp:simplePos x="0" y="0"/>
@@ -6161,11 +6166,55 @@
       <w:r>
         <w:t xml:space="preserve"> is called the MELT or </w:t>
       </w:r>
+      <w:hyperlink w:anchor="_Monetary_Expression_of" w:history="1">
+        <w:r>
+          <w:rPr>
+            <w:rStyle w:val="Hyperlink"/>
+            <w:i/>
+          </w:rPr>
+          <w:t>Monetary Expression of La</w:t>
+        </w:r>
+        <w:r>
+          <w:rPr>
+            <w:rStyle w:val="Hyperlink"/>
+            <w:i/>
+          </w:rPr>
+          <w:t>b</w:t>
+        </w:r>
+        <w:r>
+          <w:rPr>
+            <w:rStyle w:val="Hyperlink"/>
+            <w:i/>
+          </w:rPr>
+          <w:t>our Time</w:t>
+        </w:r>
+      </w:hyperlink>
       <w:r>
         <w:rPr>
           <w:i/>
         </w:rPr>
-        <w:t xml:space="preserve">Monetary Expression of Labour Time. </w:t>
+        <w:fldChar w:fldCharType="begin"/>
+      </w:r>
+      <w:r>
+        <w:instrText xml:space="preserve"> XE "</w:instrText>
+      </w:r>
+      <w:r>
+        <w:instrText>Monetary Expression of Labour Time</w:instrText>
+      </w:r>
+      <w:r>
+        <w:instrText xml:space="preserve">" </w:instrText>
+      </w:r>
+      <w:r>
+        <w:rPr>
+          <w:i/>
+        </w:rPr>
+        <w:fldChar w:fldCharType="end"/>
+      </w:r>
+      <w:r>
+        <w:rPr>
+          <w:i/>
+        </w:rPr>
+        <w:t xml:space="preserve">. </w:t>
       </w:r>
       <w:r>
         <w:t>So, for example, since a typical or average US worker adds about $</w:t>
@@ -6426,6 +6475,20 @@
       </w:r>
       <w:r>
         <w:t xml:space="preserve"> (money) expression.</w:t>
+      </w:r>
+    </w:p>
+    <w:p>
+      <w:pPr>
+        <w:pStyle w:val="Tip"/>
+      </w:pPr>
+      <w:r>
+        <w:t>The</w:t>
+      </w:r>
+      <w:r>
+        <w:t xml:space="preserve"> symbols </w:t>
+      </w:r>
+      <w:r>
+        <w:t>can be customized. Switch to project 5 to see an example.</w:t>
       </w:r>
     </w:p>
     <w:p>
@@ -6736,6 +6799,9 @@
       <w:r>
         <w:t xml:space="preserve"> be expressed in time or money.</w:t>
       </w:r>
+      <w:r>
+        <w:t xml:space="preserve"> The symbols attached to price magnitudes will change when the button is pressed.</w:t>
+      </w:r>
     </w:p>
     <w:p>
       <w:r>
@@ -6750,7 +6816,8 @@
     </w:p>
     <w:p>
       <w:r>
-        <w:t xml:space="preserve">Press the </w:t>
+        <w:lastRenderedPageBreak/>
+        <w:t xml:space="preserve">Press </w:t>
       </w:r>
       <w:r>
         <w:rPr>
@@ -6802,18 +6869,20 @@
       <w:r>
         <w:t>. The various columns are lightly coloured, to show which are simple quantities (silver), which are values (red) and which are prices (values).</w:t>
       </w:r>
+      <w:r>
+        <w:t xml:space="preserve"> Press it again. The colours vanish.</w:t>
+      </w:r>
     </w:p>
     <w:p>
       <w:r>
         <w:rPr>
           <w:noProof/>
         </w:rPr>
-        <w:lastRenderedPageBreak/>
         <w:drawing>
           <wp:inline distT="0" distB="0" distL="0" distR="0">
-            <wp:extent cx="5731510" cy="740410"/>
-            <wp:effectExtent l="0" t="0" r="2540" b="2540"/>
-            <wp:docPr id="29" name="Picture 29" descr="Screen Clipping"/>
+            <wp:extent cx="5731510" cy="595630"/>
+            <wp:effectExtent l="0" t="0" r="2540" b="0"/>
+            <wp:docPr id="12" name="Picture 12" descr="Screen Clipping"/>
             <wp:cNvGraphicFramePr>
               <a:graphicFrameLocks xmlns:a="http://schemas.openxmlformats.org/drawingml/2006/main" noChangeAspect="1"/>
             </wp:cNvGraphicFramePr>
@@ -6821,7 +6890,7 @@
               <a:graphicData uri="http://schemas.openxmlformats.org/drawingml/2006/picture">
                 <pic:pic xmlns:pic="http://schemas.openxmlformats.org/drawingml/2006/picture">
                   <pic:nvPicPr>
-                    <pic:cNvPr id="29" name="55C8FB.tmp"/>
+                    <pic:cNvPr id="12" name="65C133A.tmp"/>
                     <pic:cNvPicPr/>
                   </pic:nvPicPr>
                   <pic:blipFill>
@@ -6839,7 +6908,7 @@
                   <pic:spPr>
                     <a:xfrm>
                       <a:off x="0" y="0"/>
-                      <a:ext cx="5731510" cy="740410"/>
+                      <a:ext cx="5731510" cy="595630"/>
                     </a:xfrm>
                     <a:prstGeom prst="rect">
                       <a:avLst/>
@@ -6887,7 +6956,10 @@
       </w:r>
       <w:proofErr w:type="spellEnd"/>
       <w:r>
-        <w:t xml:space="preserve"> hints displayed</w:t>
+        <w:t xml:space="preserve"> hints</w:t>
+      </w:r>
+      <w:r>
+        <w:t>, and the currency(extrinsic) expression displayed</w:t>
       </w:r>
       <w:bookmarkStart w:id="11" w:name="_GoBack"/>
       <w:bookmarkEnd w:id="11"/>
@@ -7316,11 +7388,11 @@
         <w:t xml:space="preserve"> </w:t>
       </w:r>
       <w:r>
-        <w:t xml:space="preserve">Suppose all the oil in the economy is worth $1,000,000, and the price of oil halves. Clearly, anyone who owns oil is worse off. The value they own has halved. These losses of value have to be treated as flows. Where has the lost $500,000 gone? To take the simplest case, let’s suppose the stocks of steel </w:t>
+        <w:t xml:space="preserve">Suppose all the oil in the economy is worth $1,000,000, and the price of oil halves. Clearly, anyone who owns oil is worse off. The value they own has halved. These losses of value have to be treated as flows. </w:t>
       </w:r>
       <w:r>
         <w:lastRenderedPageBreak/>
-        <w:t>in the economy had a value of $500,000 and that, at the same time that the price of oil halved, the price of steel doubled, and no other prices change.</w:t>
+        <w:t>Where has the lost $500,000 gone? To take the simplest case, let’s suppose the stocks of steel in the economy had a value of $500,000 and that, at the same time that the price of oil halved, the price of steel doubled, and no other prices change.</w:t>
       </w:r>
     </w:p>
     <w:p>
@@ -7508,104 +7580,198 @@
       </w:r>
     </w:p>
     <w:p>
+      <w:pPr>
+        <w:pStyle w:val="Heading3"/>
+      </w:pPr>
       <w:r>
         <w:t>Action Buttons</w:t>
       </w:r>
     </w:p>
     <w:p>
+      <w:pPr>
+        <w:pStyle w:val="Heading3"/>
+      </w:pPr>
       <w:r>
         <w:t>App</w:t>
       </w:r>
     </w:p>
     <w:p>
+      <w:pPr>
+        <w:pStyle w:val="Heading3"/>
+      </w:pPr>
+      <w:r>
+        <w:t>Branch of industry</w:t>
+      </w:r>
+    </w:p>
+    <w:p>
+      <w:pPr>
+        <w:pStyle w:val="Heading3"/>
+      </w:pPr>
+      <w:r>
+        <w:t>Capitalism</w:t>
+      </w:r>
+    </w:p>
+    <w:p>
+      <w:pPr>
+        <w:pStyle w:val="Heading3"/>
+      </w:pPr>
+      <w:r>
+        <w:t>Circuit</w:t>
+      </w:r>
+    </w:p>
+    <w:p>
+      <w:pPr>
+        <w:pStyle w:val="Heading3"/>
+      </w:pPr>
+      <w:r>
+        <w:t>Commodity</w:t>
+      </w:r>
+    </w:p>
+    <w:p>
+      <w:pPr>
+        <w:pStyle w:val="Heading3"/>
+      </w:pPr>
+      <w:r>
+        <w:t>Extrinsic value expression</w:t>
+      </w:r>
+    </w:p>
+    <w:p>
+      <w:pPr>
+        <w:pStyle w:val="Heading3"/>
+      </w:pPr>
+      <w:r>
+        <w:t>Hoard</w:t>
+      </w:r>
+    </w:p>
+    <w:p>
+      <w:pPr>
+        <w:pStyle w:val="Heading3"/>
+      </w:pPr>
+      <w:r>
+        <w:t>Industry</w:t>
+      </w:r>
+    </w:p>
+    <w:p>
+      <w:pPr>
+        <w:pStyle w:val="Heading3"/>
+      </w:pPr>
+      <w:r>
+        <w:t>Intrinsic value expression</w:t>
+      </w:r>
+    </w:p>
+    <w:p>
+      <w:pPr>
+        <w:pStyle w:val="Heading3"/>
+      </w:pPr>
+      <w:bookmarkStart w:id="13" w:name="MELT"/>
+      <w:bookmarkStart w:id="14" w:name="_Monetary_Expression_of"/>
+      <w:bookmarkEnd w:id="14"/>
+      <w:r>
+        <w:t>Monetary Expression of Labour Time (MELT)</w:t>
+      </w:r>
+    </w:p>
+    <w:bookmarkEnd w:id="13"/>
+    <w:p>
+      <w:r>
+        <w:t>The amount of money which represents a given quantity of labour time in exchange. Any value or price can be</w:t>
+      </w:r>
+      <w:r>
+        <w:fldChar w:fldCharType="begin"/>
+      </w:r>
+      <w:r>
+        <w:instrText xml:space="preserve"> XE "</w:instrText>
+      </w:r>
+      <w:r>
+        <w:instrText>Monetary Expression of Labour Time</w:instrText>
+      </w:r>
+      <w:r>
+        <w:instrText xml:space="preserve">" </w:instrText>
+      </w:r>
+      <w:r>
+        <w:fldChar w:fldCharType="end"/>
+      </w:r>
+      <w:r>
+        <w:t xml:space="preserve"> expressed either in money, or time. The former is sometimes called its extrinsic expression and the latter its intrinsic expression. The MELT is the ratio of the two. It changes over time, but at any given time it is the same for any stock of commodities.</w:t>
+      </w:r>
+    </w:p>
+    <w:p>
+      <w:r>
+        <w:t>See</w:t>
+      </w:r>
+      <w:r>
+        <w:t xml:space="preserve"> </w:t>
+      </w:r>
+      <w:hyperlink r:id="rId53" w:history="1">
+        <w:r>
+          <w:rPr>
+            <w:rStyle w:val="Hyperlink"/>
+          </w:rPr>
+          <w:t>Ramos (1995).</w:t>
+        </w:r>
+      </w:hyperlink>
+    </w:p>
+    <w:p>
+      <w:pPr>
+        <w:pStyle w:val="Heading3"/>
+      </w:pPr>
+      <w:r>
+        <w:t>Physicalist</w:t>
+      </w:r>
+    </w:p>
+    <w:p>
+      <w:pPr>
+        <w:pStyle w:val="Heading3"/>
+      </w:pPr>
+      <w:r>
+        <w:t>Price</w:t>
+      </w:r>
+    </w:p>
+    <w:p>
+      <w:pPr>
+        <w:pStyle w:val="Heading3"/>
+      </w:pPr>
       <w:r>
         <w:t>Simulation</w:t>
       </w:r>
     </w:p>
     <w:p>
-      <w:r>
-        <w:t>Capitalism</w:t>
-      </w:r>
-    </w:p>
-    <w:p>
+      <w:pPr>
+        <w:pStyle w:val="Heading3"/>
+        <w:rPr>
+          <w:i w:val="0"/>
+        </w:rPr>
+      </w:pPr>
+      <w:r>
+        <w:t>Temporal Single System Interpretation</w:t>
+      </w:r>
+    </w:p>
+    <w:p>
+      <w:pPr>
+        <w:pStyle w:val="Heading3"/>
+      </w:pPr>
       <w:r>
         <w:t>Use Value</w:t>
       </w:r>
     </w:p>
     <w:p>
+      <w:pPr>
+        <w:pStyle w:val="Heading3"/>
+      </w:pPr>
       <w:r>
         <w:t>Value</w:t>
       </w:r>
     </w:p>
     <w:p>
-      <w:r>
-        <w:t>Price</w:t>
-      </w:r>
-    </w:p>
-    <w:p>
-      <w:r>
-        <w:t>Circuit</w:t>
-      </w:r>
-    </w:p>
-    <w:p>
-      <w:r>
-        <w:t>Hoard</w:t>
-      </w:r>
-    </w:p>
-    <w:p>
+      <w:pPr>
+        <w:pStyle w:val="Heading3"/>
+      </w:pPr>
       <w:r>
         <w:t>Zero-sum</w:t>
-      </w:r>
-    </w:p>
-    <w:p>
-      <w:r>
-        <w:t>P</w:t>
-      </w:r>
-      <w:r>
-        <w:t>hysicalist</w:t>
-      </w:r>
-    </w:p>
-    <w:p>
-      <w:pPr>
-        <w:rPr>
-          <w:i/>
-        </w:rPr>
-      </w:pPr>
-      <w:r>
-        <w:rPr>
-          <w:i/>
-        </w:rPr>
-        <w:t>Temporal Single System Interpretation</w:t>
-      </w:r>
-    </w:p>
-    <w:p>
-      <w:r>
-        <w:t>Intrinsic value expression</w:t>
-      </w:r>
-    </w:p>
-    <w:p>
-      <w:r>
-        <w:t>Extrinsic value expression</w:t>
-      </w:r>
-    </w:p>
-    <w:p>
-      <w:r>
-        <w:t>Commodity</w:t>
-      </w:r>
-    </w:p>
-    <w:p>
-      <w:r>
-        <w:t>Industry</w:t>
-      </w:r>
-    </w:p>
-    <w:p>
-      <w:r>
-        <w:t>Branch of industry</w:t>
       </w:r>
     </w:p>
     <w:p/>
     <w:sectPr>
-      <w:footerReference w:type="default" r:id="rId53"/>
+      <w:footerReference w:type="default" r:id="rId54"/>
       <w:endnotePr>
         <w:numFmt w:val="decimal"/>
       </w:endnotePr>
@@ -7664,30 +7830,6 @@
       </w:hyperlink>
       <w:r>
         <w:t xml:space="preserve"> </w:t>
-      </w:r>
-    </w:p>
-  </w:endnote>
-  <w:endnote w:id="2">
-    <w:p>
-      <w:pPr>
-        <w:pStyle w:val="EndnoteText"/>
-      </w:pPr>
-      <w:r>
-        <w:rPr>
-          <w:rStyle w:val="EndnoteReference"/>
-        </w:rPr>
-        <w:endnoteRef/>
-      </w:r>
-      <w:r>
-        <w:t xml:space="preserve"> We can either think of waste as a special flow in its own right, or as a kind of consumption. It makes no difference to the principle. In the app, waste is not accounted for </w:t>
-      </w:r>
-      <w:proofErr w:type="gramStart"/>
-      <w:r>
-        <w:t>separately</w:t>
-      </w:r>
-      <w:proofErr w:type="gramEnd"/>
-      <w:r>
-        <w:t xml:space="preserve"> but it would be perfectly simple to do so.</w:t>
       </w:r>
     </w:p>
   </w:endnote>
@@ -7751,7 +7893,7 @@
                 <w:bCs/>
                 <w:noProof/>
               </w:rPr>
-              <w:t>15</w:t>
+              <w:t>16</w:t>
             </w:r>
             <w:r>
               <w:rPr>
@@ -7793,7 +7935,7 @@
                 <w:bCs/>
                 <w:noProof/>
               </w:rPr>
-              <w:t>15</w:t>
+              <w:t>16</w:t>
             </w:r>
             <w:r>
               <w:rPr>
@@ -8610,9 +8752,8 @@
     <w:uiPriority w:val="9"/>
     <w:unhideWhenUsed/>
     <w:qFormat/>
-    <w:rsid w:val="00181525"/>
+    <w:rsid w:val="00A03561"/>
     <w:pPr>
-      <w:keepNext/>
       <w:keepLines/>
       <w:outlineLvl w:val="2"/>
     </w:pPr>
@@ -8649,6 +8790,7 @@
   <w:style w:type="character" w:default="1" w:styleId="DefaultParagraphFont">
     <w:name w:val="Default Paragraph Font"/>
     <w:uiPriority w:val="1"/>
+    <w:semiHidden/>
     <w:unhideWhenUsed/>
   </w:style>
   <w:style w:type="table" w:default="1" w:styleId="TableNormal">
@@ -8834,7 +8976,7 @@
     <w:basedOn w:val="DefaultParagraphFont"/>
     <w:link w:val="Heading3"/>
     <w:uiPriority w:val="9"/>
-    <w:rsid w:val="00181525"/>
+    <w:rsid w:val="00A03561"/>
     <w:rPr>
       <w:rFonts w:eastAsiaTheme="majorEastAsia" w:cstheme="majorBidi"/>
       <w:b/>
@@ -9340,6 +9482,18 @@
     <w:qFormat/>
     <w:rsid w:val="005922CB"/>
   </w:style>
+  <w:style w:type="character" w:styleId="FollowedHyperlink">
+    <w:name w:val="FollowedHyperlink"/>
+    <w:basedOn w:val="DefaultParagraphFont"/>
+    <w:uiPriority w:val="99"/>
+    <w:semiHidden/>
+    <w:unhideWhenUsed/>
+    <w:rsid w:val="00553AA1"/>
+    <w:rPr>
+      <w:color w:val="954F72" w:themeColor="followedHyperlink"/>
+      <w:u w:val="single"/>
+    </w:rPr>
+  </w:style>
 </w:styles>
 </file>
 
@@ -9643,7 +9797,7 @@
 </file>
 
 <file path=customXml/itemProps1.xml><?xml version="1.0" encoding="utf-8"?>
-<ds:datastoreItem xmlns:ds="http://schemas.openxmlformats.org/officeDocument/2006/customXml" ds:itemID="{18A8D150-D2F0-46F6-A4A0-020F0596FEDC}">
+<ds:datastoreItem xmlns:ds="http://schemas.openxmlformats.org/officeDocument/2006/customXml" ds:itemID="{E6024A90-346E-4A38-8436-87B49B6C4B46}">
   <ds:schemaRefs>
     <ds:schemaRef ds:uri="http://schemas.openxmlformats.org/officeDocument/2006/bibliography"/>
   </ds:schemaRefs>

</xml_diff>